<commit_message>
Added remove part functionality to AddPart
</commit_message>
<xml_diff>
--- a/ToDoList.docx
+++ b/ToDoList.docx
@@ -440,13 +440,6 @@
         </w:rPr>
         <w:t>Note: A product’s associated parts can exist independent of current inventory of parts. You are not required to display sample data upon launching your application. You do not need to save your data to a database or a file; data for this application is nonpersistent and will reside in computer memory while in use.</w:t>
       </w:r>
-    </w:p>
-    <w:p>
-      <w:pPr>
-        <w:rPr>
-          <w:color w:val="FF0000"/>
-        </w:rPr>
-      </w:pPr>
     </w:p>
     <w:p/>
     <w:sectPr>
@@ -889,7 +882,6 @@
     <w:name w:val="Normal (Web)"/>
     <w:basedOn w:val="Normal"/>
     <w:uiPriority w:val="99"/>
-    <w:semiHidden/>
     <w:unhideWhenUsed/>
     <w:rsid w:val="00BC42F4"/>
     <w:pPr>

</xml_diff>